<commit_message>
Created the second form callend ttrfield. Embed the Ttrfieldf inside Ttrform. Test insert ok
</commit_message>
<xml_diff>
--- a/web/apuntes/Mini guia symfony por Santiago.docx
+++ b/web/apuntes/Mini guia symfony por Santiago.docx
@@ -19,7 +19,6 @@
           <w:docPartUnique/>
         </w:docPartObj>
       </w:sdtPr>
-      <w:sdtEndPr/>
       <w:sdtContent>
         <w:p>
           <w:pPr>
@@ -2988,10 +2987,19 @@
     </w:p>
     <w:p>
       <w:pPr>
-        <w:rPr>
-          <w:lang w:val="en-US"/>
-        </w:rPr>
-      </w:pPr>
+        <w:tabs>
+          <w:tab w:val="left" w:pos="1485"/>
+        </w:tabs>
+        <w:rPr>
+          <w:lang w:val="en-US"/>
+        </w:rPr>
+      </w:pPr>
+      <w:r>
+        <w:rPr>
+          <w:lang w:val="en-US"/>
+        </w:rPr>
+        <w:tab/>
+      </w:r>
     </w:p>
     <w:p>
       <w:pPr>
@@ -4395,165 +4403,165 @@
           <w:lang w:val="en-US"/>
         </w:rPr>
       </w:pPr>
+    </w:p>
+    <w:p>
+      <w:pPr>
+        <w:rPr>
+          <w:lang w:val="en-US"/>
+        </w:rPr>
+      </w:pPr>
+    </w:p>
+    <w:p>
+      <w:pPr>
+        <w:rPr>
+          <w:lang w:val="en-US"/>
+        </w:rPr>
+      </w:pPr>
+    </w:p>
+    <w:p>
+      <w:pPr>
+        <w:rPr>
+          <w:color w:val="FF0000"/>
+          <w:lang w:val="en-US"/>
+        </w:rPr>
+      </w:pPr>
+      <w:r>
+        <w:rPr>
+          <w:color w:val="FF0000"/>
+          <w:lang w:val="en-US"/>
+        </w:rPr>
+        <w:t xml:space="preserve"> </w:t>
+      </w:r>
+      <w:proofErr w:type="spellStart"/>
+      <w:proofErr w:type="gramStart"/>
+      <w:r>
+        <w:rPr>
+          <w:color w:val="FF0000"/>
+          <w:lang w:val="en-US"/>
+        </w:rPr>
+        <w:t>php</w:t>
+      </w:r>
+      <w:proofErr w:type="spellEnd"/>
+      <w:proofErr w:type="gramEnd"/>
+      <w:r>
+        <w:rPr>
+          <w:color w:val="FF0000"/>
+          <w:lang w:val="en-US"/>
+        </w:rPr>
+        <w:t xml:space="preserve"> bin/console </w:t>
+      </w:r>
+      <w:proofErr w:type="spellStart"/>
+      <w:r>
+        <w:rPr>
+          <w:color w:val="FF0000"/>
+          <w:lang w:val="en-US"/>
+        </w:rPr>
+        <w:t>doctrine:generate:entities</w:t>
+      </w:r>
+      <w:proofErr w:type="spellEnd"/>
+      <w:r>
+        <w:rPr>
+          <w:color w:val="FF0000"/>
+          <w:lang w:val="en-US"/>
+        </w:rPr>
+        <w:t xml:space="preserve"> </w:t>
+      </w:r>
+      <w:proofErr w:type="spellStart"/>
+      <w:r>
+        <w:rPr>
+          <w:color w:val="FF0000"/>
+          <w:lang w:val="en-US"/>
+        </w:rPr>
+        <w:t>AppBundle</w:t>
+      </w:r>
+      <w:proofErr w:type="spellEnd"/>
+    </w:p>
+    <w:p>
+      <w:pPr>
+        <w:rPr>
+          <w:lang w:val="en-US"/>
+        </w:rPr>
+      </w:pPr>
+    </w:p>
+    <w:p>
+      <w:pPr>
+        <w:rPr>
+          <w:lang w:val="en-US"/>
+        </w:rPr>
+      </w:pPr>
+      <w:proofErr w:type="gramStart"/>
+      <w:r>
+        <w:rPr>
+          <w:lang w:val="en-US"/>
+        </w:rPr>
+        <w:t>finally</w:t>
+      </w:r>
+      <w:proofErr w:type="gramEnd"/>
+      <w:r>
+        <w:rPr>
+          <w:lang w:val="en-US"/>
+        </w:rPr>
+        <w:t xml:space="preserve"> put this command</w:t>
+      </w:r>
+    </w:p>
+    <w:p>
+      <w:pPr>
+        <w:rPr>
+          <w:color w:val="FF0000"/>
+          <w:lang w:val="en-US"/>
+        </w:rPr>
+      </w:pPr>
       <w:bookmarkStart w:id="5" w:name="_GoBack"/>
-      <w:bookmarkEnd w:id="5"/>
-    </w:p>
-    <w:p>
-      <w:pPr>
-        <w:rPr>
-          <w:lang w:val="en-US"/>
-        </w:rPr>
-      </w:pPr>
-    </w:p>
-    <w:p>
-      <w:pPr>
-        <w:rPr>
-          <w:lang w:val="en-US"/>
-        </w:rPr>
-      </w:pPr>
-    </w:p>
-    <w:p>
-      <w:pPr>
+      <w:proofErr w:type="spellStart"/>
+      <w:proofErr w:type="gramStart"/>
+      <w:r>
         <w:rPr>
           <w:color w:val="FF0000"/>
           <w:lang w:val="en-US"/>
         </w:rPr>
-      </w:pPr>
+        <w:t>php</w:t>
+      </w:r>
+      <w:proofErr w:type="spellEnd"/>
+      <w:proofErr w:type="gramEnd"/>
       <w:r>
         <w:rPr>
           <w:color w:val="FF0000"/>
           <w:lang w:val="en-US"/>
         </w:rPr>
-        <w:t xml:space="preserve"> </w:t>
-      </w:r>
-      <w:proofErr w:type="spellStart"/>
-      <w:proofErr w:type="gramStart"/>
+        <w:t xml:space="preserve"> bin/</w:t>
+      </w:r>
       <w:r>
         <w:rPr>
           <w:color w:val="FF0000"/>
           <w:lang w:val="en-US"/>
         </w:rPr>
-        <w:t>php</w:t>
-      </w:r>
-      <w:proofErr w:type="spellEnd"/>
-      <w:proofErr w:type="gramEnd"/>
+        <w:t xml:space="preserve">console </w:t>
+      </w:r>
+      <w:proofErr w:type="spellStart"/>
       <w:r>
         <w:rPr>
           <w:color w:val="FF0000"/>
           <w:lang w:val="en-US"/>
         </w:rPr>
-        <w:t xml:space="preserve"> bin/console </w:t>
-      </w:r>
-      <w:proofErr w:type="spellStart"/>
+        <w:t>doctrine:schema:update</w:t>
+      </w:r>
+      <w:proofErr w:type="spellEnd"/>
       <w:r>
         <w:rPr>
           <w:color w:val="FF0000"/>
           <w:lang w:val="en-US"/>
         </w:rPr>
-        <w:t>doctrine:generate:entities</w:t>
-      </w:r>
-      <w:proofErr w:type="spellEnd"/>
+        <w:t xml:space="preserve">  --</w:t>
+      </w:r>
       <w:r>
         <w:rPr>
           <w:color w:val="FF0000"/>
           <w:lang w:val="en-US"/>
         </w:rPr>
-        <w:t xml:space="preserve"> </w:t>
-      </w:r>
-      <w:proofErr w:type="spellStart"/>
-      <w:r>
-        <w:rPr>
-          <w:color w:val="FF0000"/>
-          <w:lang w:val="en-US"/>
-        </w:rPr>
-        <w:t>AppBundle</w:t>
-      </w:r>
-      <w:proofErr w:type="spellEnd"/>
-    </w:p>
-    <w:p>
-      <w:pPr>
-        <w:rPr>
-          <w:lang w:val="en-US"/>
-        </w:rPr>
-      </w:pPr>
-    </w:p>
-    <w:p>
-      <w:pPr>
-        <w:rPr>
-          <w:lang w:val="en-US"/>
-        </w:rPr>
-      </w:pPr>
-      <w:proofErr w:type="gramStart"/>
-      <w:r>
-        <w:rPr>
-          <w:lang w:val="en-US"/>
-        </w:rPr>
-        <w:t>finally</w:t>
-      </w:r>
-      <w:proofErr w:type="gramEnd"/>
-      <w:r>
-        <w:rPr>
-          <w:lang w:val="en-US"/>
-        </w:rPr>
-        <w:t xml:space="preserve"> put this command</w:t>
-      </w:r>
-    </w:p>
-    <w:p>
-      <w:pPr>
-        <w:rPr>
-          <w:color w:val="FF0000"/>
-          <w:lang w:val="en-US"/>
-        </w:rPr>
-      </w:pPr>
-      <w:proofErr w:type="spellStart"/>
-      <w:proofErr w:type="gramStart"/>
-      <w:r>
-        <w:rPr>
-          <w:color w:val="FF0000"/>
-          <w:lang w:val="en-US"/>
-        </w:rPr>
-        <w:t>php</w:t>
-      </w:r>
-      <w:proofErr w:type="spellEnd"/>
-      <w:proofErr w:type="gramEnd"/>
-      <w:r>
-        <w:rPr>
-          <w:color w:val="FF0000"/>
-          <w:lang w:val="en-US"/>
-        </w:rPr>
-        <w:t xml:space="preserve"> bin/</w:t>
-      </w:r>
-      <w:r>
-        <w:rPr>
-          <w:color w:val="FF0000"/>
-          <w:lang w:val="en-US"/>
-        </w:rPr>
-        <w:t xml:space="preserve">console </w:t>
-      </w:r>
-      <w:proofErr w:type="spellStart"/>
-      <w:r>
-        <w:rPr>
-          <w:color w:val="FF0000"/>
-          <w:lang w:val="en-US"/>
-        </w:rPr>
-        <w:t>doctrine:schema:update</w:t>
-      </w:r>
-      <w:proofErr w:type="spellEnd"/>
-      <w:r>
-        <w:rPr>
-          <w:color w:val="FF0000"/>
-          <w:lang w:val="en-US"/>
-        </w:rPr>
-        <w:t xml:space="preserve">  --</w:t>
-      </w:r>
-      <w:r>
-        <w:rPr>
-          <w:color w:val="FF0000"/>
-          <w:lang w:val="en-US"/>
-        </w:rPr>
         <w:t>force</w:t>
       </w:r>
     </w:p>
+    <w:bookmarkEnd w:id="5"/>
     <w:p>
       <w:pPr>
         <w:rPr>
@@ -28359,62 +28367,73 @@
     </w:p>
     <w:p/>
     <w:p>
+      <w:pPr>
+        <w:rPr>
+          <w:lang w:val="en-US"/>
+        </w:rPr>
+      </w:pPr>
       <w:r>
         <w:t xml:space="preserve">            </w:t>
       </w:r>
       <w:r>
+        <w:rPr>
+          <w:lang w:val="en-US"/>
+        </w:rPr>
         <w:t>-&gt;</w:t>
       </w:r>
-      <w:proofErr w:type="spellStart"/>
-      <w:r>
-        <w:t>add</w:t>
-      </w:r>
-      <w:proofErr w:type="spellEnd"/>
-      <w:r>
-        <w:t>('</w:t>
-      </w:r>
-      <w:proofErr w:type="spellStart"/>
-      <w:r>
+      <w:proofErr w:type="gramStart"/>
+      <w:r>
+        <w:rPr>
+          <w:lang w:val="en-US"/>
+        </w:rPr>
+        <w:t>add(</w:t>
+      </w:r>
+      <w:proofErr w:type="gramEnd"/>
+      <w:r>
+        <w:rPr>
+          <w:lang w:val="en-US"/>
+        </w:rPr>
+        <w:t>'</w:t>
+      </w:r>
+      <w:proofErr w:type="spellStart"/>
+      <w:r>
+        <w:rPr>
+          <w:lang w:val="en-US"/>
+        </w:rPr>
         <w:t>fecha_curso</w:t>
       </w:r>
       <w:proofErr w:type="spellEnd"/>
       <w:r>
+        <w:rPr>
+          <w:lang w:val="en-US"/>
+        </w:rPr>
         <w:t xml:space="preserve">', </w:t>
       </w:r>
       <w:proofErr w:type="spellStart"/>
       <w:r>
+        <w:rPr>
+          <w:lang w:val="en-US"/>
+        </w:rPr>
         <w:t>DateType</w:t>
       </w:r>
       <w:proofErr w:type="spellEnd"/>
-      <w:proofErr w:type="gramStart"/>
-      <w:r>
-        <w:t>::</w:t>
-      </w:r>
-      <w:proofErr w:type="spellStart"/>
-      <w:r>
-        <w:t>class</w:t>
-      </w:r>
-      <w:proofErr w:type="spellEnd"/>
-      <w:proofErr w:type="gramEnd"/>
-      <w:r>
-        <w:t xml:space="preserve">, </w:t>
-      </w:r>
-      <w:proofErr w:type="spellStart"/>
-      <w:r>
-        <w:t>array</w:t>
-      </w:r>
-      <w:proofErr w:type="spellEnd"/>
-      <w:r>
-        <w:t>(</w:t>
-      </w:r>
-    </w:p>
-    <w:p>
-      <w:pPr>
-        <w:rPr>
-          <w:lang w:val="en-US"/>
-        </w:rPr>
-      </w:pPr>
-      <w:r>
+      <w:r>
+        <w:rPr>
+          <w:lang w:val="en-US"/>
+        </w:rPr>
+        <w:t>::class, array(</w:t>
+      </w:r>
+    </w:p>
+    <w:p>
+      <w:pPr>
+        <w:rPr>
+          <w:lang w:val="en-US"/>
+        </w:rPr>
+      </w:pPr>
+      <w:r>
+        <w:rPr>
+          <w:lang w:val="en-US"/>
+        </w:rPr>
         <w:t xml:space="preserve">                </w:t>
       </w:r>
       <w:r>
@@ -28666,84 +28685,74 @@
       </w:r>
     </w:p>
     <w:p>
+      <w:pPr>
+        <w:rPr>
+          <w:lang w:val="en-US"/>
+        </w:rPr>
+      </w:pPr>
       <w:r>
         <w:t xml:space="preserve">        </w:t>
       </w:r>
       <w:r>
-        <w:t xml:space="preserve">// </w:t>
-      </w:r>
-      <w:proofErr w:type="spellStart"/>
-      <w:proofErr w:type="gramStart"/>
-      <w:r>
-        <w:t>query</w:t>
-      </w:r>
-      <w:proofErr w:type="spellEnd"/>
-      <w:proofErr w:type="gramEnd"/>
-      <w:r>
-        <w:t xml:space="preserve"> </w:t>
-      </w:r>
-      <w:proofErr w:type="spellStart"/>
-      <w:r>
-        <w:t>choices</w:t>
-      </w:r>
-      <w:proofErr w:type="spellEnd"/>
-      <w:r>
-        <w:t xml:space="preserve"> </w:t>
-      </w:r>
-      <w:proofErr w:type="spellStart"/>
-      <w:r>
-        <w:t>from</w:t>
-      </w:r>
-      <w:proofErr w:type="spellEnd"/>
-      <w:r>
-        <w:t xml:space="preserve"> </w:t>
-      </w:r>
-      <w:proofErr w:type="spellStart"/>
-      <w:r>
-        <w:t>this</w:t>
-      </w:r>
-      <w:proofErr w:type="spellEnd"/>
-      <w:r>
-        <w:t xml:space="preserve"> </w:t>
-      </w:r>
-      <w:proofErr w:type="spellStart"/>
-      <w:r>
-        <w:t>entity</w:t>
-      </w:r>
-      <w:proofErr w:type="spellEnd"/>
-    </w:p>
-    <w:p>
-      <w:r>
+        <w:rPr>
+          <w:lang w:val="en-US"/>
+        </w:rPr>
+        <w:t>// query choices from this entity</w:t>
+      </w:r>
+    </w:p>
+    <w:p>
+      <w:pPr>
+        <w:rPr>
+          <w:lang w:val="en-US"/>
+        </w:rPr>
+      </w:pPr>
+      <w:r>
+        <w:rPr>
+          <w:lang w:val="en-US"/>
+        </w:rPr>
         <w:t xml:space="preserve">        '</w:t>
       </w:r>
-      <w:proofErr w:type="spellStart"/>
-      <w:r>
+      <w:proofErr w:type="gramStart"/>
+      <w:r>
+        <w:rPr>
+          <w:lang w:val="en-US"/>
+        </w:rPr>
         <w:t>class</w:t>
       </w:r>
-      <w:proofErr w:type="spellEnd"/>
-      <w:r>
+      <w:proofErr w:type="gramEnd"/>
+      <w:r>
+        <w:rPr>
+          <w:lang w:val="en-US"/>
+        </w:rPr>
         <w:t>' =&gt; '</w:t>
       </w:r>
       <w:proofErr w:type="spellStart"/>
       <w:r>
-        <w:t>AppBundle</w:t>
-      </w:r>
-      <w:proofErr w:type="gramStart"/>
-      <w:r>
-        <w:t>:Nivel</w:t>
-      </w:r>
-      <w:proofErr w:type="gramEnd"/>
-      <w:r>
-        <w:t>_certificado</w:t>
-      </w:r>
-      <w:proofErr w:type="spellEnd"/>
-      <w:r>
+        <w:rPr>
+          <w:lang w:val="en-US"/>
+        </w:rPr>
+        <w:t>AppBundle:Nivel_certificado</w:t>
+      </w:r>
+      <w:proofErr w:type="spellEnd"/>
+      <w:r>
+        <w:rPr>
+          <w:lang w:val="en-US"/>
+        </w:rPr>
         <w:t>',</w:t>
       </w:r>
     </w:p>
-    <w:p/>
-    <w:p>
-      <w:r>
+    <w:p>
+      <w:pPr>
+        <w:rPr>
+          <w:lang w:val="en-US"/>
+        </w:rPr>
+      </w:pPr>
+    </w:p>
+    <w:p>
+      <w:r>
+        <w:rPr>
+          <w:lang w:val="en-US"/>
+        </w:rPr>
         <w:t xml:space="preserve">        </w:t>
       </w:r>
       <w:r>
@@ -38405,7 +38414,7 @@
 </file>
 
 <file path=customXml/itemProps1.xml><?xml version="1.0" encoding="utf-8"?>
-<ds:datastoreItem xmlns:ds="http://schemas.openxmlformats.org/officeDocument/2006/customXml" ds:itemID="{4AD4397C-AD8D-4DFD-AD07-E43E24B96EEC}">
+<ds:datastoreItem xmlns:ds="http://schemas.openxmlformats.org/officeDocument/2006/customXml" ds:itemID="{7DB3A642-DA7A-4C74-9D6B-C9FFE0F63174}">
   <ds:schemaRefs>
     <ds:schemaRef ds:uri="http://schemas.openxmlformats.org/officeDocument/2006/bibliography"/>
   </ds:schemaRefs>

</xml_diff>